<commit_message>
updated the word document and added folders
</commit_message>
<xml_diff>
--- a/needfinding-pedroteodoro.docx
+++ b/needfinding-pedroteodoro.docx
@@ -8,6 +8,27 @@
           <w:lang w:val="en-US"/>
         </w:rPr>
       </w:pPr>
+      <w:proofErr w:type="spellStart"/>
+      <w:r>
+        <w:rPr>
+          <w:lang w:val="en-US"/>
+        </w:rPr>
+        <w:t>Needfinding</w:t>
+      </w:r>
+      <w:proofErr w:type="spellEnd"/>
+      <w:r>
+        <w:rPr>
+          <w:lang w:val="en-US"/>
+        </w:rPr>
+        <w:t xml:space="preserve"> Assignment</w:t>
+      </w:r>
+    </w:p>
+    <w:p>
+      <w:pPr>
+        <w:rPr>
+          <w:lang w:val="en-US"/>
+        </w:rPr>
+      </w:pPr>
       <w:r>
         <w:rPr>
           <w:lang w:val="en-US"/>
@@ -34,6 +55,247 @@
           <w:lang w:val="en-US"/>
         </w:rPr>
       </w:pPr>
+      <w:r>
+        <w:rPr>
+          <w:lang w:val="en-US"/>
+        </w:rPr>
+        <w:t>BSIT – MI 182</w:t>
+      </w:r>
+    </w:p>
+    <w:p>
+      <w:pPr>
+        <w:rPr>
+          <w:lang w:val="en-US"/>
+        </w:rPr>
+      </w:pPr>
+      <w:r>
+        <w:rPr>
+          <w:lang w:val="en-US"/>
+        </w:rPr>
+        <w:t>UI/UX Design and Programming</w:t>
+      </w:r>
+    </w:p>
+    <w:p>
+      <w:pPr>
+        <w:rPr>
+          <w:lang w:val="en-US"/>
+        </w:rPr>
+      </w:pPr>
+    </w:p>
+    <w:p>
+      <w:pPr>
+        <w:rPr>
+          <w:b/>
+          <w:bCs/>
+          <w:lang w:val="en-US"/>
+        </w:rPr>
+      </w:pPr>
+      <w:r>
+        <w:rPr>
+          <w:b/>
+          <w:bCs/>
+          <w:lang w:val="en-US"/>
+        </w:rPr>
+        <w:t>Activity</w:t>
+      </w:r>
+    </w:p>
+    <w:p>
+      <w:pPr>
+        <w:rPr>
+          <w:lang w:val="en-US"/>
+        </w:rPr>
+      </w:pPr>
+      <w:r>
+        <w:rPr>
+          <w:lang w:val="en-US"/>
+        </w:rPr>
+        <w:t>Being in the APC Elevator</w:t>
+      </w:r>
+    </w:p>
+    <w:p>
+      <w:pPr>
+        <w:rPr>
+          <w:lang w:val="en-US"/>
+        </w:rPr>
+      </w:pPr>
+      <w:r>
+        <w:rPr>
+          <w:lang w:val="en-US"/>
+        </w:rPr>
+        <w:tab/>
+        <w:t>Our school Asia Pacific College is a tall building that has about 12 floors, each floor for different designated classrooms or laboratories. In here we observe the users of the elevator with their struggles of usage …</w:t>
+      </w:r>
+    </w:p>
+    <w:p>
+      <w:pPr>
+        <w:rPr>
+          <w:lang w:val="en-US"/>
+        </w:rPr>
+      </w:pPr>
+      <w:r>
+        <w:rPr>
+          <w:lang w:val="en-US"/>
+        </w:rPr>
+        <w:tab/>
+      </w:r>
+    </w:p>
+    <w:p>
+      <w:pPr>
+        <w:rPr>
+          <w:lang w:val="en-US"/>
+        </w:rPr>
+      </w:pPr>
+      <w:r>
+        <w:rPr>
+          <w:lang w:val="en-US"/>
+        </w:rPr>
+        <w:t>Observations</w:t>
+      </w:r>
+    </w:p>
+    <w:p>
+      <w:pPr>
+        <w:rPr>
+          <w:lang w:val="en-US"/>
+        </w:rPr>
+      </w:pPr>
+      <w:r>
+        <w:rPr>
+          <w:lang w:val="en-US"/>
+        </w:rPr>
+        <w:tab/>
+        <w:t xml:space="preserve">We spent 5 days (Monday-Friday) observing people taking the elevator, both even and odd elevators. We observed them in the morning when the day gets started, lunch breaks, and the time when classes usually ended (which were 3:30pm and 5 pm).  </w:t>
+      </w:r>
+    </w:p>
+    <w:p>
+      <w:pPr>
+        <w:rPr>
+          <w:lang w:val="en-US"/>
+        </w:rPr>
+      </w:pPr>
+      <w:r>
+        <w:rPr>
+          <w:lang w:val="en-US"/>
+        </w:rPr>
+        <w:tab/>
+        <w:t>Here are our observations:</w:t>
+      </w:r>
+    </w:p>
+    <w:p>
+      <w:pPr>
+        <w:ind w:firstLine="720"/>
+        <w:rPr>
+          <w:lang w:val="en-US"/>
+        </w:rPr>
+      </w:pPr>
+      <w:r>
+        <w:rPr>
+          <w:lang w:val="en-US"/>
+        </w:rPr>
+        <w:t>Problem(s)</w:t>
+      </w:r>
+    </w:p>
+    <w:p>
+      <w:pPr>
+        <w:ind w:firstLine="720"/>
+        <w:rPr>
+          <w:lang w:val="en-US"/>
+        </w:rPr>
+      </w:pPr>
+      <w:r>
+        <w:rPr>
+          <w:lang w:val="en-US"/>
+        </w:rPr>
+        <w:t>Need(s)</w:t>
+      </w:r>
+    </w:p>
+    <w:p>
+      <w:pPr>
+        <w:ind w:firstLine="720"/>
+        <w:rPr>
+          <w:lang w:val="en-US"/>
+        </w:rPr>
+      </w:pPr>
+      <w:r>
+        <w:rPr>
+          <w:lang w:val="en-US"/>
+        </w:rPr>
+        <w:t>Problem: The elevator button not working</w:t>
+      </w:r>
+    </w:p>
+    <w:p>
+      <w:pPr>
+        <w:ind w:firstLine="720"/>
+        <w:rPr>
+          <w:lang w:val="en-US"/>
+        </w:rPr>
+      </w:pPr>
+      <w:r>
+        <w:rPr>
+          <w:lang w:val="en-US"/>
+        </w:rPr>
+        <w:t xml:space="preserve">Need: </w:t>
+      </w:r>
+    </w:p>
+    <w:p>
+      <w:pPr>
+        <w:rPr>
+          <w:lang w:val="en-US"/>
+        </w:rPr>
+      </w:pPr>
+      <w:r>
+        <w:rPr>
+          <w:lang w:val="en-US"/>
+        </w:rPr>
+        <w:t>Interviews</w:t>
+      </w:r>
+    </w:p>
+    <w:p>
+      <w:pPr>
+        <w:rPr>
+          <w:lang w:val="en-US"/>
+        </w:rPr>
+      </w:pPr>
+    </w:p>
+    <w:p>
+      <w:pPr>
+        <w:rPr>
+          <w:lang w:val="en-US"/>
+        </w:rPr>
+      </w:pPr>
+      <w:r>
+        <w:rPr>
+          <w:lang w:val="en-US"/>
+        </w:rPr>
+        <w:t>Identified Needs</w:t>
+      </w:r>
+    </w:p>
+    <w:p>
+      <w:pPr>
+        <w:rPr>
+          <w:lang w:val="en-US"/>
+        </w:rPr>
+      </w:pPr>
+      <w:r>
+        <w:rPr>
+          <w:lang w:val="en-US"/>
+        </w:rPr>
+        <w:t>Point of View</w:t>
+      </w:r>
+    </w:p>
+    <w:p>
+      <w:pPr>
+        <w:rPr>
+          <w:lang w:val="en-US"/>
+        </w:rPr>
+      </w:pPr>
+      <w:r>
+        <w:rPr>
+          <w:lang w:val="en-US"/>
+        </w:rPr>
+        <w:t>Conclusion</w:t>
+      </w:r>
+    </w:p>
+    <w:p>
       <w:bookmarkStart w:id="0" w:name="_GoBack"/>
       <w:bookmarkEnd w:id="0"/>
     </w:p>
@@ -445,6 +707,7 @@
   <w:style w:type="paragraph" w:default="1" w:styleId="Normal">
     <w:name w:val="Normal"/>
     <w:qFormat/>
+    <w:rsid w:val="00F1650A"/>
   </w:style>
   <w:style w:type="character" w:default="1" w:styleId="DefaultParagraphFont">
     <w:name w:val="Default Paragraph Font"/>

</xml_diff>

<commit_message>
added pictures of review
</commit_message>
<xml_diff>
--- a/needfinding-pedroteodoro.docx
+++ b/needfinding-pedroteodoro.docx
@@ -5,97 +5,105 @@
     <w:p>
       <w:pPr>
         <w:rPr>
-          <w:lang w:val="en-US"/>
-        </w:rPr>
-      </w:pPr>
-      <w:proofErr w:type="spellStart"/>
-      <w:r>
-        <w:rPr>
-          <w:lang w:val="en-US"/>
-        </w:rPr>
-        <w:t>Needfinding</w:t>
-      </w:r>
-      <w:proofErr w:type="spellEnd"/>
-      <w:r>
-        <w:rPr>
-          <w:lang w:val="en-US"/>
-        </w:rPr>
-        <w:t xml:space="preserve"> Assignment</w:t>
-      </w:r>
-    </w:p>
-    <w:p>
-      <w:pPr>
-        <w:rPr>
-          <w:lang w:val="en-US"/>
-        </w:rPr>
-      </w:pPr>
-      <w:r>
-        <w:rPr>
-          <w:lang w:val="en-US"/>
-        </w:rPr>
-        <w:t>Felix Andrei L. Pedro IV</w:t>
-      </w:r>
-    </w:p>
-    <w:p>
-      <w:pPr>
-        <w:rPr>
-          <w:lang w:val="en-US"/>
-        </w:rPr>
-      </w:pPr>
-      <w:r>
-        <w:rPr>
-          <w:lang w:val="en-US"/>
-        </w:rPr>
-        <w:t>Emily Grace V. Teodoro</w:t>
-      </w:r>
-    </w:p>
-    <w:p>
-      <w:pPr>
-        <w:rPr>
-          <w:lang w:val="en-US"/>
-        </w:rPr>
-      </w:pPr>
-      <w:r>
-        <w:rPr>
-          <w:lang w:val="en-US"/>
-        </w:rPr>
-        <w:t>BSIT – MI 182</w:t>
-      </w:r>
-    </w:p>
-    <w:p>
-      <w:pPr>
-        <w:rPr>
-          <w:lang w:val="en-US"/>
-        </w:rPr>
-      </w:pPr>
-      <w:r>
-        <w:rPr>
-          <w:lang w:val="en-US"/>
-        </w:rPr>
-        <w:t>UI/UX Design and Programming</w:t>
-      </w:r>
-    </w:p>
-    <w:p>
-      <w:pPr>
-        <w:rPr>
-          <w:lang w:val="en-US"/>
-        </w:rPr>
-      </w:pPr>
-    </w:p>
-    <w:p>
-      <w:pPr>
-        <w:rPr>
           <w:b/>
           <w:bCs/>
           <w:lang w:val="en-US"/>
         </w:rPr>
       </w:pPr>
+      <w:bookmarkStart w:id="0" w:name="_Hlk15586833"/>
+      <w:bookmarkStart w:id="1" w:name="_GoBack"/>
+      <w:proofErr w:type="spellStart"/>
       <w:r>
         <w:rPr>
           <w:b/>
           <w:bCs/>
           <w:lang w:val="en-US"/>
         </w:rPr>
+        <w:t>Needfinding</w:t>
+      </w:r>
+      <w:proofErr w:type="spellEnd"/>
+      <w:r>
+        <w:rPr>
+          <w:b/>
+          <w:bCs/>
+          <w:lang w:val="en-US"/>
+        </w:rPr>
+        <w:t xml:space="preserve"> Assignment</w:t>
+      </w:r>
+    </w:p>
+    <w:p>
+      <w:pPr>
+        <w:rPr>
+          <w:lang w:val="en-US"/>
+        </w:rPr>
+      </w:pPr>
+      <w:r>
+        <w:rPr>
+          <w:lang w:val="en-US"/>
+        </w:rPr>
+        <w:t>Felix Andrei L. Pedro IV</w:t>
+      </w:r>
+    </w:p>
+    <w:p>
+      <w:pPr>
+        <w:rPr>
+          <w:lang w:val="en-US"/>
+        </w:rPr>
+      </w:pPr>
+      <w:r>
+        <w:rPr>
+          <w:lang w:val="en-US"/>
+        </w:rPr>
+        <w:t>Emily Grace V. Teodoro</w:t>
+      </w:r>
+    </w:p>
+    <w:p>
+      <w:pPr>
+        <w:rPr>
+          <w:lang w:val="en-US"/>
+        </w:rPr>
+      </w:pPr>
+      <w:r>
+        <w:rPr>
+          <w:lang w:val="en-US"/>
+        </w:rPr>
+        <w:t>BSIT – MI 182</w:t>
+      </w:r>
+    </w:p>
+    <w:p>
+      <w:pPr>
+        <w:rPr>
+          <w:lang w:val="en-US"/>
+        </w:rPr>
+      </w:pPr>
+      <w:r>
+        <w:rPr>
+          <w:lang w:val="en-US"/>
+        </w:rPr>
+        <w:t>UI/UX Design and Programming</w:t>
+      </w:r>
+    </w:p>
+    <w:p>
+      <w:pPr>
+        <w:rPr>
+          <w:lang w:val="en-US"/>
+        </w:rPr>
+      </w:pPr>
+    </w:p>
+    <w:p>
+      <w:pPr>
+        <w:rPr>
+          <w:b/>
+          <w:bCs/>
+          <w:lang w:val="en-US"/>
+        </w:rPr>
+      </w:pPr>
+      <w:r>
+        <w:rPr>
+          <w:b/>
+          <w:bCs/>
+          <w:lang w:val="en-US"/>
+        </w:rPr>
         <w:t>Activity</w:t>
       </w:r>
     </w:p>
@@ -123,15 +131,14 @@
           <w:lang w:val="en-US"/>
         </w:rPr>
         <w:tab/>
-        <w:t>Our school Asia Pacific College is a tall building that has about 12 floors, each floor for different designated classrooms or laboratories. In here we observe the users of the elevator with their struggles of usage …</w:t>
-      </w:r>
-    </w:p>
-    <w:p>
-      <w:pPr>
-        <w:rPr>
-          <w:lang w:val="en-US"/>
-        </w:rPr>
-      </w:pPr>
+        <w:t xml:space="preserve">Our school Asia Pacific College is a tall building that has about 12 floors, each floor for different designated classrooms or laboratories. In here we observe the users of the elevator </w:t>
+      </w:r>
+      <w:r>
+        <w:rPr>
+          <w:lang w:val="en-US"/>
+        </w:rPr>
+        <w:t xml:space="preserve">and the ups and downs of usage. </w:t>
+      </w:r>
       <w:r>
         <w:rPr>
           <w:lang w:val="en-US"/>
@@ -142,11 +149,15 @@
     <w:p>
       <w:pPr>
         <w:rPr>
-          <w:lang w:val="en-US"/>
-        </w:rPr>
-      </w:pPr>
-      <w:r>
-        <w:rPr>
+          <w:b/>
+          <w:bCs/>
+          <w:lang w:val="en-US"/>
+        </w:rPr>
+      </w:pPr>
+      <w:r>
+        <w:rPr>
+          <w:b/>
+          <w:bCs/>
           <w:lang w:val="en-US"/>
         </w:rPr>
         <w:t>Observations</w:t>
@@ -182,6 +193,62 @@
     </w:p>
     <w:p>
       <w:pPr>
+        <w:rPr>
+          <w:lang w:val="en-US"/>
+        </w:rPr>
+      </w:pPr>
+      <w:r>
+        <w:rPr>
+          <w:lang w:val="en-US"/>
+        </w:rPr>
+        <w:t>Figure</w:t>
+      </w:r>
+      <w:r>
+        <w:rPr>
+          <w:lang w:val="en-US"/>
+        </w:rPr>
+        <w:t xml:space="preserve"> 1</w:t>
+      </w:r>
+      <w:r>
+        <w:rPr>
+          <w:lang w:val="en-US"/>
+        </w:rPr>
+        <w:t xml:space="preserve"> </w:t>
+      </w:r>
+      <w:r>
+        <w:rPr>
+          <w:lang w:val="en-US"/>
+        </w:rPr>
+        <w:t>–</w:t>
+      </w:r>
+      <w:r>
+        <w:rPr>
+          <w:lang w:val="en-US"/>
+        </w:rPr>
+        <w:t xml:space="preserve"> </w:t>
+      </w:r>
+      <w:r>
+        <w:rPr>
+          <w:lang w:val="en-US"/>
+        </w:rPr>
+        <w:t>The 8</w:t>
+      </w:r>
+      <w:r>
+        <w:rPr>
+          <w:vertAlign w:val="superscript"/>
+          <w:lang w:val="en-US"/>
+        </w:rPr>
+        <w:t>th</w:t>
+      </w:r>
+      <w:r>
+        <w:rPr>
+          <w:lang w:val="en-US"/>
+        </w:rPr>
+        <w:t xml:space="preserve"> floor elevator buttons</w:t>
+      </w:r>
+    </w:p>
+    <w:p>
+      <w:pPr>
         <w:ind w:firstLine="720"/>
         <w:rPr>
           <w:lang w:val="en-US"/>
@@ -189,9 +256,30 @@
       </w:pPr>
       <w:r>
         <w:rPr>
-          <w:lang w:val="en-US"/>
-        </w:rPr>
-        <w:t>Problem(s)</w:t>
+          <w:b/>
+          <w:bCs/>
+          <w:lang w:val="en-US"/>
+        </w:rPr>
+        <w:t>Problem</w:t>
+      </w:r>
+      <w:r>
+        <w:rPr>
+          <w:lang w:val="en-US"/>
+        </w:rPr>
+        <w:t>: 8</w:t>
+      </w:r>
+      <w:r>
+        <w:rPr>
+          <w:vertAlign w:val="superscript"/>
+          <w:lang w:val="en-US"/>
+        </w:rPr>
+        <w:t>th</w:t>
+      </w:r>
+      <w:r>
+        <w:rPr>
+          <w:lang w:val="en-US"/>
+        </w:rPr>
+        <w:t xml:space="preserve"> Floor elevator button doesn’t always work</w:t>
       </w:r>
     </w:p>
     <w:p>
@@ -203,9 +291,48 @@
       </w:pPr>
       <w:r>
         <w:rPr>
-          <w:lang w:val="en-US"/>
-        </w:rPr>
-        <w:t>Need(s)</w:t>
+          <w:b/>
+          <w:bCs/>
+          <w:lang w:val="en-US"/>
+        </w:rPr>
+        <w:t>Need</w:t>
+      </w:r>
+      <w:r>
+        <w:rPr>
+          <w:lang w:val="en-US"/>
+        </w:rPr>
+        <w:t xml:space="preserve">: The up and down buttons sometimes don’t work and this needs to be fixed in any case a user is in a hurry to go to another farther destination. It’s also upsetting to wait for the elevator to arrive when you press the button only for it to skip the floor. </w:t>
+      </w:r>
+    </w:p>
+    <w:p>
+      <w:pPr>
+        <w:rPr>
+          <w:lang w:val="en-US"/>
+        </w:rPr>
+      </w:pPr>
+      <w:r>
+        <w:rPr>
+          <w:lang w:val="en-US"/>
+        </w:rPr>
+        <w:t>Figure</w:t>
+      </w:r>
+      <w:r>
+        <w:rPr>
+          <w:lang w:val="en-US"/>
+        </w:rPr>
+        <w:t xml:space="preserve"> 2 </w:t>
+      </w:r>
+      <w:r>
+        <w:rPr>
+          <w:lang w:val="en-US"/>
+        </w:rPr>
+        <w:t>–</w:t>
+      </w:r>
+      <w:r>
+        <w:rPr>
+          <w:lang w:val="en-US"/>
+        </w:rPr>
+        <w:t xml:space="preserve"> </w:t>
       </w:r>
     </w:p>
     <w:p>
@@ -217,9 +344,23 @@
       </w:pPr>
       <w:r>
         <w:rPr>
-          <w:lang w:val="en-US"/>
-        </w:rPr>
-        <w:t>Problem: The elevator button not working</w:t>
+          <w:b/>
+          <w:bCs/>
+          <w:lang w:val="en-US"/>
+        </w:rPr>
+        <w:t>Problem</w:t>
+      </w:r>
+      <w:r>
+        <w:rPr>
+          <w:lang w:val="en-US"/>
+        </w:rPr>
+        <w:t xml:space="preserve">: </w:t>
+      </w:r>
+      <w:r>
+        <w:rPr>
+          <w:lang w:val="en-US"/>
+        </w:rPr>
+        <w:t>The elevator buttons are dim</w:t>
       </w:r>
     </w:p>
     <w:p>
@@ -231,9 +372,37 @@
       </w:pPr>
       <w:r>
         <w:rPr>
-          <w:lang w:val="en-US"/>
-        </w:rPr>
-        <w:t xml:space="preserve">Need: </w:t>
+          <w:b/>
+          <w:bCs/>
+          <w:lang w:val="en-US"/>
+        </w:rPr>
+        <w:t>Need</w:t>
+      </w:r>
+      <w:r>
+        <w:rPr>
+          <w:lang w:val="en-US"/>
+        </w:rPr>
+        <w:t xml:space="preserve">: </w:t>
+      </w:r>
+      <w:r>
+        <w:rPr>
+          <w:lang w:val="en-US"/>
+        </w:rPr>
+        <w:t>The elevator buttons are dim and not shining brightly. There are circumstances where the students keep repeatedly pressing the button wondering if it has been pressed, and this might break the button itself.</w:t>
+      </w:r>
+    </w:p>
+    <w:p>
+      <w:pPr>
+        <w:ind w:firstLine="720"/>
+        <w:rPr>
+          <w:lang w:val="en-US"/>
+        </w:rPr>
+      </w:pPr>
+      <w:r>
+        <w:rPr>
+          <w:lang w:val="en-US"/>
+        </w:rPr>
+        <w:t>Problem:</w:t>
       </w:r>
     </w:p>
     <w:p>
@@ -295,10 +464,9 @@
         <w:t>Conclusion</w:t>
       </w:r>
     </w:p>
-    <w:p>
-      <w:bookmarkStart w:id="0" w:name="_GoBack"/>
-      <w:bookmarkEnd w:id="0"/>
-    </w:p>
+    <w:bookmarkEnd w:id="0"/>
+    <w:bookmarkEnd w:id="1"/>
+    <w:p/>
     <w:sectPr>
       <w:pgSz w:w="12240" w:h="15840"/>
       <w:pgMar w:top="1440" w:right="1440" w:bottom="1440" w:left="1440" w:header="708" w:footer="708" w:gutter="0"/>

</xml_diff>